<commit_message>
update dry doc & pdf
</commit_message>
<xml_diff>
--- a/dry.docx
+++ b/dry.docx
@@ -6,6 +6,7 @@
       <w:r>
         <w:rPr>
           <w:rFonts w:cs="Arial"/>
+          <w:noProof/>
           <w:rtl/>
         </w:rPr>
         <w:drawing>
@@ -84,7 +85,21 @@
           <w:rFonts w:hint="cs"/>
           <w:rtl/>
         </w:rPr>
-        <w:t xml:space="preserve">הדרישה עבור </w:t>
+        <w:t>הדרישה עבור</w:t>
+      </w:r>
+      <w:r>
+        <w:rPr>
+          <w:rFonts w:hint="cs"/>
+          <w:rtl/>
+        </w:rPr>
+        <w:t xml:space="preserve"> המחלקה</w:t>
+      </w:r>
+      <w:r>
+        <w:rPr>
+          <w:rFonts w:hint="cs"/>
+          <w:rtl/>
+        </w:rPr>
+        <w:t xml:space="preserve"> </w:t>
       </w:r>
       <w:r>
         <w:t>Element</w:t>
@@ -108,7 +123,21 @@
           <w:rFonts w:hint="cs"/>
           <w:rtl/>
         </w:rPr>
-        <w:t xml:space="preserve">הדרישה עבור </w:t>
+        <w:t>הדרישה עבור</w:t>
+      </w:r>
+      <w:r>
+        <w:rPr>
+          <w:rFonts w:hint="cs"/>
+          <w:rtl/>
+        </w:rPr>
+        <w:t xml:space="preserve"> המחלקה</w:t>
+      </w:r>
+      <w:r>
+        <w:rPr>
+          <w:rFonts w:hint="cs"/>
+          <w:rtl/>
+        </w:rPr>
+        <w:t xml:space="preserve"> </w:t>
       </w:r>
       <w:r>
         <w:t>Compare</w:t>
@@ -118,13 +147,26 @@
           <w:rFonts w:hint="cs"/>
           <w:rtl/>
         </w:rPr>
-        <w:t xml:space="preserve"> היא שתהיה לה פונקציה עם החתימה:</w:t>
+        <w:t xml:space="preserve"> היא </w:t>
+      </w:r>
+      <w:r>
+        <w:rPr>
+          <w:rFonts w:hint="cs"/>
+          <w:rtl/>
+        </w:rPr>
+        <w:t>שיהיה לה בנאי חסר פרמטרים, ו</w:t>
+      </w:r>
+      <w:r>
+        <w:rPr>
+          <w:rFonts w:hint="cs"/>
+          <w:rtl/>
+        </w:rPr>
+        <w:t>שתהיה לה פונקציה עם החתימה:</w:t>
       </w:r>
     </w:p>
     <w:p>
       <w:pPr>
         <w:rPr>
-          <w:rFonts w:hint="cs"/>
           <w:rtl/>
         </w:rPr>
       </w:pPr>
@@ -149,6 +191,7 @@
       <w:r>
         <w:rPr>
           <w:rFonts w:cs="Arial"/>
+          <w:noProof/>
           <w:rtl/>
         </w:rPr>
         <w:drawing>
@@ -217,11 +260,6 @@
       </w:r>
     </w:p>
     <w:p>
-      <w:pPr>
-        <w:rPr>
-          <w:rFonts w:hint="cs"/>
-        </w:rPr>
-      </w:pPr>
       <w:r>
         <w:rPr>
           <w:rFonts w:hint="cs"/>

</xml_diff>